<commit_message>
model 2 working, still bug for model 1
</commit_message>
<xml_diff>
--- a/Kladd og oppdagelser.docx
+++ b/Kladd og oppdagelser.docx
@@ -9,17 +9,89 @@
     </w:p>
     <w:p>
       <w:r>
-        <w:t xml:space="preserve">Jeg har jobbet med å implementere MPC_setup.py og termset.py. </w:t>
-      </w:r>
-    </w:p>
-    <w:p>
-      <w:r>
-        <w:t xml:space="preserve">Etter mye stepping og sammenligning mellom matlab og python finner jeg ut at linprog algoritmen jeg bruker i python ikke er den samme som den i matlab og jeg ender dermed med et annerledes resultat. Jeg forsøker å spesifisere hvilken metode… </w:t>
-      </w:r>
-    </w:p>
-    <w:p>
-      <w:r>
-        <w:t>Dette er en klar ulempe med python, men den kunne man gått på i matlab også kanskje?</w:t>
+        <w:t xml:space="preserve">Jeg har jobbet med å </w:t>
+      </w:r>
+      <w:proofErr w:type="gramStart"/>
+      <w:r>
+        <w:t>implementere</w:t>
+      </w:r>
+      <w:proofErr w:type="gramEnd"/>
+      <w:r>
+        <w:t xml:space="preserve"> MPC_setup.py og termset.py. </w:t>
+      </w:r>
+    </w:p>
+    <w:p>
+      <w:r>
+        <w:t xml:space="preserve">Etter mye stepping og sammenligning mellom </w:t>
+      </w:r>
+      <w:proofErr w:type="spellStart"/>
+      <w:r>
+        <w:t>matlab</w:t>
+      </w:r>
+      <w:proofErr w:type="spellEnd"/>
+      <w:r>
+        <w:t xml:space="preserve"> og </w:t>
+      </w:r>
+      <w:proofErr w:type="spellStart"/>
+      <w:r>
+        <w:t>python</w:t>
+      </w:r>
+      <w:proofErr w:type="spellEnd"/>
+      <w:r>
+        <w:t xml:space="preserve"> finner jeg ut at </w:t>
+      </w:r>
+      <w:proofErr w:type="spellStart"/>
+      <w:r>
+        <w:t>linprog</w:t>
+      </w:r>
+      <w:proofErr w:type="spellEnd"/>
+      <w:r>
+        <w:t xml:space="preserve"> algoritmen jeg bruker i </w:t>
+      </w:r>
+      <w:proofErr w:type="spellStart"/>
+      <w:r>
+        <w:t>python</w:t>
+      </w:r>
+      <w:proofErr w:type="spellEnd"/>
+      <w:r>
+        <w:t xml:space="preserve"> ikke er den samme som den i </w:t>
+      </w:r>
+      <w:proofErr w:type="spellStart"/>
+      <w:r>
+        <w:t>matlab</w:t>
+      </w:r>
+      <w:proofErr w:type="spellEnd"/>
+      <w:r>
+        <w:t xml:space="preserve"> og jeg ender dermed med et annerledes resultat. Jeg forsøker å spesifisere hvilken </w:t>
+      </w:r>
+      <w:proofErr w:type="gramStart"/>
+      <w:r>
+        <w:t>metode…</w:t>
+      </w:r>
+      <w:proofErr w:type="gramEnd"/>
+      <w:r>
+        <w:t xml:space="preserve"> </w:t>
+      </w:r>
+    </w:p>
+    <w:p>
+      <w:r>
+        <w:t xml:space="preserve">Dette er en klar ulempe med </w:t>
+      </w:r>
+      <w:proofErr w:type="spellStart"/>
+      <w:r>
+        <w:t>python</w:t>
+      </w:r>
+      <w:proofErr w:type="spellEnd"/>
+      <w:r>
+        <w:t xml:space="preserve">, men den kunne man gått på i </w:t>
+      </w:r>
+      <w:proofErr w:type="spellStart"/>
+      <w:r>
+        <w:t>matlab</w:t>
+      </w:r>
+      <w:proofErr w:type="spellEnd"/>
+      <w:r>
+        <w:t xml:space="preserve"> også kanskje?</w:t>
       </w:r>
     </w:p>
     <w:p/>
@@ -30,7 +102,31 @@
     </w:p>
     <w:p>
       <w:r>
-        <w:t>Har implementert termset og mpc_setup, så langt det går…. Her er problemene:</w:t>
+        <w:t xml:space="preserve">Har implementert </w:t>
+      </w:r>
+      <w:proofErr w:type="spellStart"/>
+      <w:r>
+        <w:t>termset</w:t>
+      </w:r>
+      <w:proofErr w:type="spellEnd"/>
+      <w:r>
+        <w:t xml:space="preserve"> og </w:t>
+      </w:r>
+      <w:proofErr w:type="spellStart"/>
+      <w:r>
+        <w:t>mpc_setup</w:t>
+      </w:r>
+      <w:proofErr w:type="spellEnd"/>
+      <w:r>
+        <w:t xml:space="preserve">, så langt det </w:t>
+      </w:r>
+      <w:proofErr w:type="gramStart"/>
+      <w:r>
+        <w:t>går…</w:t>
+      </w:r>
+      <w:proofErr w:type="gramEnd"/>
+      <w:r>
+        <w:t>. Her er problemene:</w:t>
       </w:r>
     </w:p>
     <w:p>
@@ -41,11 +137,56 @@
           <w:numId w:val="1"/>
         </w:numPr>
       </w:pPr>
-      <w:r>
-        <w:t>Linprog i python bruker ikke samme algoritme som i Matlab, og jeg får forskjellige svar</w:t>
-      </w:r>
-      <w:r>
-        <w:t xml:space="preserve"> (laget en way around ved å hente matrisene direkte fra en matlab fil)</w:t>
+      <w:proofErr w:type="spellStart"/>
+      <w:r>
+        <w:t>Linprog</w:t>
+      </w:r>
+      <w:proofErr w:type="spellEnd"/>
+      <w:r>
+        <w:t xml:space="preserve"> i </w:t>
+      </w:r>
+      <w:proofErr w:type="spellStart"/>
+      <w:r>
+        <w:t>python</w:t>
+      </w:r>
+      <w:proofErr w:type="spellEnd"/>
+      <w:r>
+        <w:t xml:space="preserve"> bruker ikke samme algoritme som i </w:t>
+      </w:r>
+      <w:proofErr w:type="spellStart"/>
+      <w:r>
+        <w:t>Matlab</w:t>
+      </w:r>
+      <w:proofErr w:type="spellEnd"/>
+      <w:r>
+        <w:t>, og jeg får forskjellige svar</w:t>
+      </w:r>
+      <w:r>
+        <w:t xml:space="preserve"> (laget en </w:t>
+      </w:r>
+      <w:proofErr w:type="spellStart"/>
+      <w:r>
+        <w:t>way</w:t>
+      </w:r>
+      <w:proofErr w:type="spellEnd"/>
+      <w:r>
+        <w:t xml:space="preserve"> </w:t>
+      </w:r>
+      <w:proofErr w:type="spellStart"/>
+      <w:r>
+        <w:t>around</w:t>
+      </w:r>
+      <w:proofErr w:type="spellEnd"/>
+      <w:r>
+        <w:t xml:space="preserve"> ved å hente matrisene direkte fra en </w:t>
+      </w:r>
+      <w:proofErr w:type="spellStart"/>
+      <w:r>
+        <w:t>matlab</w:t>
+      </w:r>
+      <w:proofErr w:type="spellEnd"/>
+      <w:r>
+        <w:t xml:space="preserve"> fil)</w:t>
       </w:r>
     </w:p>
     <w:p>
@@ -57,7 +198,23 @@
         </w:numPr>
       </w:pPr>
       <w:r>
-        <w:t>Jeg finner ikke en tilsvarende daug, og jeg sliter med å lage den selv siden jeg ikke vet hvordan den egentlig er definert (står fortsatt fast her og dermed så får jeg ikke sjekket om jeg får riktig setup)</w:t>
+        <w:t xml:space="preserve">Jeg finner ikke en tilsvarende </w:t>
+      </w:r>
+      <w:proofErr w:type="spellStart"/>
+      <w:r>
+        <w:t>daug</w:t>
+      </w:r>
+      <w:proofErr w:type="spellEnd"/>
+      <w:r>
+        <w:t xml:space="preserve">, og jeg sliter med å lage den selv siden jeg ikke vet hvordan den egentlig er definert (står fortsatt fast her og dermed så får jeg ikke sjekket om jeg får riktig </w:t>
+      </w:r>
+      <w:proofErr w:type="spellStart"/>
+      <w:r>
+        <w:t>setup</w:t>
+      </w:r>
+      <w:proofErr w:type="spellEnd"/>
+      <w:r>
+        <w:t>)</w:t>
       </w:r>
     </w:p>
     <w:p>
@@ -69,7 +226,15 @@
         </w:numPr>
       </w:pPr>
       <w:r>
-        <w:t>Hvordan lagre matriser og variabler globalt i python sånn at andre script kan benytte seg av dem??</w:t>
+        <w:t xml:space="preserve">Hvordan lagre matriser og variabler globalt i </w:t>
+      </w:r>
+      <w:proofErr w:type="spellStart"/>
+      <w:r>
+        <w:t>python</w:t>
+      </w:r>
+      <w:proofErr w:type="spellEnd"/>
+      <w:r>
+        <w:t xml:space="preserve"> sånn at andre script kan benytte seg av dem??</w:t>
       </w:r>
     </w:p>
     <w:p/>
@@ -80,7 +245,15 @@
     </w:p>
     <w:p>
       <w:r>
-        <w:t>Veldig merkelig men:</w:t>
+        <w:t xml:space="preserve">Veldig </w:t>
+      </w:r>
+      <w:proofErr w:type="gramStart"/>
+      <w:r>
+        <w:t>merkelig</w:t>
+      </w:r>
+      <w:proofErr w:type="gramEnd"/>
+      <w:r>
+        <w:t xml:space="preserve"> men:</w:t>
       </w:r>
     </w:p>
     <w:p>
@@ -92,7 +265,31 @@
         </w:numPr>
       </w:pPr>
       <w:r>
-        <w:t xml:space="preserve">Problemet ble oppdaget ved forsøk på å kjøre modell 2. I python programmet linje 108 var det negativt fortegn foran vAd, som forårsaket flere feil. Nå er feilen rettet opp og gir riktig resultat for modell 2. MEN nå bruker python </w:t>
+        <w:t xml:space="preserve">Problemet ble oppdaget ved forsøk på å kjøre modell 2. I </w:t>
+      </w:r>
+      <w:proofErr w:type="spellStart"/>
+      <w:r>
+        <w:t>python</w:t>
+      </w:r>
+      <w:proofErr w:type="spellEnd"/>
+      <w:r>
+        <w:t xml:space="preserve"> programmet linje 108 var det negativt fortegn foran </w:t>
+      </w:r>
+      <w:proofErr w:type="spellStart"/>
+      <w:r>
+        <w:t>vAd</w:t>
+      </w:r>
+      <w:proofErr w:type="spellEnd"/>
+      <w:r>
+        <w:t xml:space="preserve">, som forårsaket flere feil. Nå er feilen rettet opp og gir riktig resultat for modell 2. MEN nå bruker </w:t>
+      </w:r>
+      <w:proofErr w:type="spellStart"/>
+      <w:r>
+        <w:t>python</w:t>
+      </w:r>
+      <w:proofErr w:type="spellEnd"/>
+      <w:r>
+        <w:t xml:space="preserve"> </w:t>
       </w:r>
       <w:r>
         <w:t>unormalt lang tid</w:t>
@@ -113,11 +310,271 @@
         </w:numPr>
       </w:pPr>
       <w:r>
-        <w:t xml:space="preserve">Kan se ut til at programmet er stuck på linje </w:t>
+        <w:t xml:space="preserve">Kan se ut til at programmet er </w:t>
+      </w:r>
+      <w:proofErr w:type="spellStart"/>
+      <w:r>
+        <w:t>stuck</w:t>
+      </w:r>
+      <w:proofErr w:type="spellEnd"/>
+      <w:r>
+        <w:t xml:space="preserve"> på linje </w:t>
       </w:r>
       <w:r>
         <w:t>108. Utregninga av Qmat1i.</w:t>
       </w:r>
+    </w:p>
+    <w:p>
+      <w:r>
+        <w:t>21.20.2022</w:t>
+      </w:r>
+    </w:p>
+    <w:p>
+      <w:r>
+        <w:t>Spørsmål som bør undersøkes ved førsteutkastet (den kopierte koden):</w:t>
+      </w:r>
+    </w:p>
+    <w:p>
+      <w:pPr>
+        <w:pStyle w:val="ListParagraph"/>
+        <w:numPr>
+          <w:ilvl w:val="0"/>
+          <w:numId w:val="1"/>
+        </w:numPr>
+      </w:pPr>
+      <w:r>
+        <w:t xml:space="preserve">Hvordan er det jeg egentlig måler tiden? CPU time/walltime? Husk at det må være samme tid i </w:t>
+      </w:r>
+      <w:proofErr w:type="spellStart"/>
+      <w:r>
+        <w:t>matlab</w:t>
+      </w:r>
+      <w:proofErr w:type="spellEnd"/>
+      <w:r>
+        <w:t xml:space="preserve"> og i </w:t>
+      </w:r>
+      <w:proofErr w:type="spellStart"/>
+      <w:r>
+        <w:t>python</w:t>
+      </w:r>
+      <w:proofErr w:type="spellEnd"/>
+      <w:r>
+        <w:t xml:space="preserve"> for mest grundig og verdig resultat</w:t>
+      </w:r>
+    </w:p>
+    <w:p>
+      <w:pPr>
+        <w:pStyle w:val="ListParagraph"/>
+        <w:numPr>
+          <w:ilvl w:val="0"/>
+          <w:numId w:val="1"/>
+        </w:numPr>
+      </w:pPr>
+      <w:r>
+        <w:t xml:space="preserve">Også: verdig å bruke et gjennomsnitt av et antall kjøringer før man plotter tiden i </w:t>
+      </w:r>
+      <w:proofErr w:type="spellStart"/>
+      <w:r>
+        <w:t>matlab</w:t>
+      </w:r>
+      <w:proofErr w:type="spellEnd"/>
+      <w:r>
+        <w:t>.. Det</w:t>
+      </w:r>
+      <w:r>
+        <w:t xml:space="preserve">te for å ta høyde for at kjøringene i </w:t>
+      </w:r>
+      <w:proofErr w:type="spellStart"/>
+      <w:r>
+        <w:t>matlab</w:t>
+      </w:r>
+      <w:proofErr w:type="spellEnd"/>
+      <w:r>
+        <w:t xml:space="preserve"> og </w:t>
+      </w:r>
+      <w:proofErr w:type="spellStart"/>
+      <w:r>
+        <w:t>python</w:t>
+      </w:r>
+      <w:proofErr w:type="spellEnd"/>
+      <w:r>
+        <w:t xml:space="preserve"> bruker ulik tid etter hver kjøring</w:t>
+      </w:r>
+    </w:p>
+    <w:p>
+      <w:pPr>
+        <w:pStyle w:val="ListParagraph"/>
+        <w:numPr>
+          <w:ilvl w:val="0"/>
+          <w:numId w:val="1"/>
+        </w:numPr>
+      </w:pPr>
+      <w:r>
+        <w:t xml:space="preserve">Også måle og regne ut gjennomsnitt for </w:t>
+      </w:r>
+      <w:r>
+        <w:t xml:space="preserve">på alle gangene loopen kjører i </w:t>
+      </w:r>
+      <w:proofErr w:type="spellStart"/>
+      <w:r>
+        <w:t>matlab</w:t>
+      </w:r>
+      <w:proofErr w:type="spellEnd"/>
+      <w:r>
+        <w:t xml:space="preserve"> og </w:t>
+      </w:r>
+      <w:proofErr w:type="spellStart"/>
+      <w:r>
+        <w:t>python</w:t>
+      </w:r>
+      <w:proofErr w:type="spellEnd"/>
+    </w:p>
+    <w:p>
+      <w:pPr>
+        <w:pStyle w:val="ListParagraph"/>
+        <w:numPr>
+          <w:ilvl w:val="0"/>
+          <w:numId w:val="1"/>
+        </w:numPr>
+      </w:pPr>
+      <w:r>
+        <w:t>Og kanskje finne en måte å se på hele algoritmen</w:t>
+      </w:r>
+    </w:p>
+    <w:p>
+      <w:pPr>
+        <w:pStyle w:val="ListParagraph"/>
+        <w:numPr>
+          <w:ilvl w:val="0"/>
+          <w:numId w:val="1"/>
+        </w:numPr>
+      </w:pPr>
+      <w:r>
+        <w:t xml:space="preserve">Prøve å få til rett </w:t>
+      </w:r>
+      <w:proofErr w:type="spellStart"/>
+      <w:r>
+        <w:t>path</w:t>
+      </w:r>
+      <w:proofErr w:type="spellEnd"/>
+      <w:r>
+        <w:t xml:space="preserve"> sånn at jeg ikke må manuelt kopiere filer over i riktig mappe</w:t>
+      </w:r>
+    </w:p>
+    <w:p>
+      <w:pPr>
+        <w:rPr>
+          <w:lang w:val="en-US"/>
+        </w:rPr>
+      </w:pPr>
+      <w:r>
+        <w:rPr>
+          <w:lang w:val="en-US"/>
+        </w:rPr>
+        <w:t>MATLAB: tic toc is me</w:t>
+      </w:r>
+      <w:r>
+        <w:rPr>
+          <w:lang w:val="en-US"/>
+        </w:rPr>
+        <w:t xml:space="preserve">asuring </w:t>
+      </w:r>
+      <w:proofErr w:type="spellStart"/>
+      <w:r>
+        <w:rPr>
+          <w:lang w:val="en-US"/>
+        </w:rPr>
+        <w:t>walltime</w:t>
+      </w:r>
+      <w:proofErr w:type="spellEnd"/>
+      <w:r>
+        <w:rPr>
+          <w:lang w:val="en-US"/>
+        </w:rPr>
+        <w:t xml:space="preserve"> (</w:t>
+      </w:r>
+      <w:hyperlink r:id="rId10" w:history="1">
+        <w:r>
+          <w:rPr>
+            <w:rStyle w:val="Hyperlink"/>
+            <w:lang w:val="en-US"/>
+          </w:rPr>
+          <w:t>https://se.mathworks.com/help/matlab/ref/tic.html</w:t>
+        </w:r>
+      </w:hyperlink>
+      <w:r>
+        <w:rPr>
+          <w:lang w:val="en-US"/>
+        </w:rPr>
+        <w:t xml:space="preserve">) </w:t>
+      </w:r>
+    </w:p>
+    <w:p>
+      <w:pPr>
+        <w:rPr>
+          <w:lang w:val="en-US"/>
+        </w:rPr>
+      </w:pPr>
+    </w:p>
+    <w:p>
+      <w:r>
+        <w:t>Spørsmål om optimalisering:</w:t>
+      </w:r>
+    </w:p>
+    <w:p>
+      <w:pPr>
+        <w:pStyle w:val="ListParagraph"/>
+        <w:numPr>
+          <w:ilvl w:val="0"/>
+          <w:numId w:val="1"/>
+        </w:numPr>
+      </w:pPr>
+      <w:r>
+        <w:t xml:space="preserve">Kan bruke </w:t>
+      </w:r>
+      <w:proofErr w:type="spellStart"/>
+      <w:r>
+        <w:t>cProfile</w:t>
+      </w:r>
+      <w:proofErr w:type="spellEnd"/>
+      <w:r>
+        <w:t xml:space="preserve"> for å se på kjøretider</w:t>
+      </w:r>
+    </w:p>
+    <w:p>
+      <w:pPr>
+        <w:pStyle w:val="ListParagraph"/>
+        <w:numPr>
+          <w:ilvl w:val="0"/>
+          <w:numId w:val="1"/>
+        </w:numPr>
+      </w:pPr>
+      <w:r>
+        <w:lastRenderedPageBreak/>
+        <w:t>Se på pandas</w:t>
+      </w:r>
+    </w:p>
+    <w:p>
+      <w:pPr>
+        <w:pStyle w:val="ListParagraph"/>
+        <w:numPr>
+          <w:ilvl w:val="0"/>
+          <w:numId w:val="1"/>
+        </w:numPr>
+      </w:pPr>
+      <w:r>
+        <w:t xml:space="preserve">Lese artikkelen om </w:t>
+      </w:r>
+      <w:proofErr w:type="spellStart"/>
+      <w:r>
+        <w:t>pitfalls</w:t>
+      </w:r>
+      <w:proofErr w:type="spellEnd"/>
+    </w:p>
+    <w:p>
+      <w:pPr>
+        <w:pStyle w:val="ListParagraph"/>
+      </w:pPr>
     </w:p>
     <w:sectPr>
       <w:pgSz w:w="11906" w:h="16838"/>
@@ -736,6 +1193,29 @@
       <w:contextualSpacing/>
     </w:pPr>
   </w:style>
+  <w:style w:type="character" w:styleId="Hyperlink">
+    <w:name w:val="Hyperlink"/>
+    <w:basedOn w:val="DefaultParagraphFont"/>
+    <w:uiPriority w:val="99"/>
+    <w:unhideWhenUsed/>
+    <w:rsid w:val="001A4CAF"/>
+    <w:rPr>
+      <w:color w:val="0563C1" w:themeColor="hyperlink"/>
+      <w:u w:val="single"/>
+    </w:rPr>
+  </w:style>
+  <w:style w:type="character" w:styleId="UnresolvedMention">
+    <w:name w:val="Unresolved Mention"/>
+    <w:basedOn w:val="DefaultParagraphFont"/>
+    <w:uiPriority w:val="99"/>
+    <w:semiHidden/>
+    <w:unhideWhenUsed/>
+    <w:rsid w:val="001A4CAF"/>
+    <w:rPr>
+      <w:color w:val="605E5C"/>
+      <w:shd w:val="clear" w:color="auto" w:fill="E1DFDD"/>
+    </w:rPr>
+  </w:style>
 </w:styles>
 </file>
 
@@ -1035,12 +1515,9 @@
 </file>
 
 <file path=customXml/item1.xml><?xml version="1.0" encoding="utf-8"?>
-<?mso-contentType ?>
-<FormTemplates xmlns="http://schemas.microsoft.com/sharepoint/v3/contenttype/forms">
-  <Display>DocumentLibraryForm</Display>
-  <Edit>DocumentLibraryForm</Edit>
-  <New>DocumentLibraryForm</New>
-</FormTemplates>
+<p:properties xmlns:p="http://schemas.microsoft.com/office/2006/metadata/properties" xmlns:xsi="http://www.w3.org/2001/XMLSchema-instance" xmlns:pc="http://schemas.microsoft.com/office/infopath/2007/PartnerControls">
+  <documentManagement/>
+</p:properties>
 </file>
 
 <file path=customXml/item2.xml><?xml version="1.0" encoding="utf-8"?>
@@ -1247,15 +1724,19 @@
 </file>
 
 <file path=customXml/item3.xml><?xml version="1.0" encoding="utf-8"?>
-<p:properties xmlns:p="http://schemas.microsoft.com/office/2006/metadata/properties" xmlns:xsi="http://www.w3.org/2001/XMLSchema-instance" xmlns:pc="http://schemas.microsoft.com/office/infopath/2007/PartnerControls">
-  <documentManagement/>
-</p:properties>
+<?mso-contentType ?>
+<FormTemplates xmlns="http://schemas.microsoft.com/sharepoint/v3/contenttype/forms">
+  <Display>DocumentLibraryForm</Display>
+  <Edit>DocumentLibraryForm</Edit>
+  <New>DocumentLibraryForm</New>
+</FormTemplates>
 </file>
 
 <file path=customXml/itemProps1.xml><?xml version="1.0" encoding="utf-8"?>
-<ds:datastoreItem xmlns:ds="http://schemas.openxmlformats.org/officeDocument/2006/customXml" ds:itemID="{E440BDCB-2450-45C6-B83F-C53F2AA86974}">
+<ds:datastoreItem xmlns:ds="http://schemas.openxmlformats.org/officeDocument/2006/customXml" ds:itemID="{4EC7003C-03EC-472E-A917-EC4E0E8221A4}">
   <ds:schemaRefs>
-    <ds:schemaRef ds:uri="http://schemas.microsoft.com/sharepoint/v3/contenttype/forms"/>
+    <ds:schemaRef ds:uri="http://schemas.microsoft.com/office/2006/metadata/properties"/>
+    <ds:schemaRef ds:uri="http://schemas.microsoft.com/office/infopath/2007/PartnerControls"/>
   </ds:schemaRefs>
 </ds:datastoreItem>
 </file>
@@ -1280,10 +1761,9 @@
 </file>
 
 <file path=customXml/itemProps3.xml><?xml version="1.0" encoding="utf-8"?>
-<ds:datastoreItem xmlns:ds="http://schemas.openxmlformats.org/officeDocument/2006/customXml" ds:itemID="{4EC7003C-03EC-472E-A917-EC4E0E8221A4}">
+<ds:datastoreItem xmlns:ds="http://schemas.openxmlformats.org/officeDocument/2006/customXml" ds:itemID="{E440BDCB-2450-45C6-B83F-C53F2AA86974}">
   <ds:schemaRefs>
-    <ds:schemaRef ds:uri="http://schemas.microsoft.com/office/2006/metadata/properties"/>
-    <ds:schemaRef ds:uri="http://schemas.microsoft.com/office/infopath/2007/PartnerControls"/>
+    <ds:schemaRef ds:uri="http://schemas.microsoft.com/sharepoint/v3/contenttype/forms"/>
   </ds:schemaRefs>
 </ds:datastoreItem>
 </file>
</xml_diff>

<commit_message>
just added something to plots
</commit_message>
<xml_diff>
--- a/Kladd og oppdagelser.docx
+++ b/Kladd og oppdagelser.docx
@@ -9,89 +9,17 @@
     </w:p>
     <w:p>
       <w:r>
-        <w:t xml:space="preserve">Jeg har jobbet med å </w:t>
-      </w:r>
-      <w:proofErr w:type="gramStart"/>
-      <w:r>
-        <w:t>implementere</w:t>
-      </w:r>
-      <w:proofErr w:type="gramEnd"/>
-      <w:r>
-        <w:t xml:space="preserve"> MPC_setup.py og termset.py. </w:t>
-      </w:r>
-    </w:p>
-    <w:p>
-      <w:r>
-        <w:t xml:space="preserve">Etter mye stepping og sammenligning mellom </w:t>
-      </w:r>
-      <w:proofErr w:type="spellStart"/>
-      <w:r>
-        <w:t>matlab</w:t>
-      </w:r>
-      <w:proofErr w:type="spellEnd"/>
-      <w:r>
-        <w:t xml:space="preserve"> og </w:t>
-      </w:r>
-      <w:proofErr w:type="spellStart"/>
-      <w:r>
-        <w:t>python</w:t>
-      </w:r>
-      <w:proofErr w:type="spellEnd"/>
-      <w:r>
-        <w:t xml:space="preserve"> finner jeg ut at </w:t>
-      </w:r>
-      <w:proofErr w:type="spellStart"/>
-      <w:r>
-        <w:t>linprog</w:t>
-      </w:r>
-      <w:proofErr w:type="spellEnd"/>
-      <w:r>
-        <w:t xml:space="preserve"> algoritmen jeg bruker i </w:t>
-      </w:r>
-      <w:proofErr w:type="spellStart"/>
-      <w:r>
-        <w:t>python</w:t>
-      </w:r>
-      <w:proofErr w:type="spellEnd"/>
-      <w:r>
-        <w:t xml:space="preserve"> ikke er den samme som den i </w:t>
-      </w:r>
-      <w:proofErr w:type="spellStart"/>
-      <w:r>
-        <w:t>matlab</w:t>
-      </w:r>
-      <w:proofErr w:type="spellEnd"/>
-      <w:r>
-        <w:t xml:space="preserve"> og jeg ender dermed med et annerledes resultat. Jeg forsøker å spesifisere hvilken </w:t>
-      </w:r>
-      <w:proofErr w:type="gramStart"/>
-      <w:r>
-        <w:t>metode…</w:t>
-      </w:r>
-      <w:proofErr w:type="gramEnd"/>
-      <w:r>
-        <w:t xml:space="preserve"> </w:t>
-      </w:r>
-    </w:p>
-    <w:p>
-      <w:r>
-        <w:t xml:space="preserve">Dette er en klar ulempe med </w:t>
-      </w:r>
-      <w:proofErr w:type="spellStart"/>
-      <w:r>
-        <w:t>python</w:t>
-      </w:r>
-      <w:proofErr w:type="spellEnd"/>
-      <w:r>
-        <w:t xml:space="preserve">, men den kunne man gått på i </w:t>
-      </w:r>
-      <w:proofErr w:type="spellStart"/>
-      <w:r>
-        <w:t>matlab</w:t>
-      </w:r>
-      <w:proofErr w:type="spellEnd"/>
-      <w:r>
-        <w:t xml:space="preserve"> også kanskje?</w:t>
+        <w:t xml:space="preserve">Jeg har jobbet med å implementere MPC_setup.py og termset.py. </w:t>
+      </w:r>
+    </w:p>
+    <w:p>
+      <w:r>
+        <w:t xml:space="preserve">Etter mye stepping og sammenligning mellom matlab og python finner jeg ut at linprog algoritmen jeg bruker i python ikke er den samme som den i matlab og jeg ender dermed med et annerledes resultat. Jeg forsøker å spesifisere hvilken metode… </w:t>
+      </w:r>
+    </w:p>
+    <w:p>
+      <w:r>
+        <w:t>Dette er en klar ulempe med python, men den kunne man gått på i matlab også kanskje?</w:t>
       </w:r>
     </w:p>
     <w:p/>
@@ -102,31 +30,7 @@
     </w:p>
     <w:p>
       <w:r>
-        <w:t xml:space="preserve">Har implementert </w:t>
-      </w:r>
-      <w:proofErr w:type="spellStart"/>
-      <w:r>
-        <w:t>termset</w:t>
-      </w:r>
-      <w:proofErr w:type="spellEnd"/>
-      <w:r>
-        <w:t xml:space="preserve"> og </w:t>
-      </w:r>
-      <w:proofErr w:type="spellStart"/>
-      <w:r>
-        <w:t>mpc_setup</w:t>
-      </w:r>
-      <w:proofErr w:type="spellEnd"/>
-      <w:r>
-        <w:t xml:space="preserve">, så langt det </w:t>
-      </w:r>
-      <w:proofErr w:type="gramStart"/>
-      <w:r>
-        <w:t>går…</w:t>
-      </w:r>
-      <w:proofErr w:type="gramEnd"/>
-      <w:r>
-        <w:t>. Her er problemene:</w:t>
+        <w:t>Har implementert termset og mpc_setup, så langt det går…. Her er problemene:</w:t>
       </w:r>
     </w:p>
     <w:p>
@@ -137,56 +41,11 @@
           <w:numId w:val="1"/>
         </w:numPr>
       </w:pPr>
-      <w:proofErr w:type="spellStart"/>
-      <w:r>
-        <w:t>Linprog</w:t>
-      </w:r>
-      <w:proofErr w:type="spellEnd"/>
-      <w:r>
-        <w:t xml:space="preserve"> i </w:t>
-      </w:r>
-      <w:proofErr w:type="spellStart"/>
-      <w:r>
-        <w:t>python</w:t>
-      </w:r>
-      <w:proofErr w:type="spellEnd"/>
-      <w:r>
-        <w:t xml:space="preserve"> bruker ikke samme algoritme som i </w:t>
-      </w:r>
-      <w:proofErr w:type="spellStart"/>
-      <w:r>
-        <w:t>Matlab</w:t>
-      </w:r>
-      <w:proofErr w:type="spellEnd"/>
-      <w:r>
-        <w:t>, og jeg får forskjellige svar</w:t>
-      </w:r>
-      <w:r>
-        <w:t xml:space="preserve"> (laget en </w:t>
-      </w:r>
-      <w:proofErr w:type="spellStart"/>
-      <w:r>
-        <w:t>way</w:t>
-      </w:r>
-      <w:proofErr w:type="spellEnd"/>
-      <w:r>
-        <w:t xml:space="preserve"> </w:t>
-      </w:r>
-      <w:proofErr w:type="spellStart"/>
-      <w:r>
-        <w:t>around</w:t>
-      </w:r>
-      <w:proofErr w:type="spellEnd"/>
-      <w:r>
-        <w:t xml:space="preserve"> ved å hente matrisene direkte fra en </w:t>
-      </w:r>
-      <w:proofErr w:type="spellStart"/>
-      <w:r>
-        <w:t>matlab</w:t>
-      </w:r>
-      <w:proofErr w:type="spellEnd"/>
-      <w:r>
-        <w:t xml:space="preserve"> fil)</w:t>
+      <w:r>
+        <w:t>Linprog i python bruker ikke samme algoritme som i Matlab, og jeg får forskjellige svar</w:t>
+      </w:r>
+      <w:r>
+        <w:t xml:space="preserve"> (laget en way around ved å hente matrisene direkte fra en matlab fil)</w:t>
       </w:r>
     </w:p>
     <w:p>
@@ -198,23 +57,7 @@
         </w:numPr>
       </w:pPr>
       <w:r>
-        <w:t xml:space="preserve">Jeg finner ikke en tilsvarende </w:t>
-      </w:r>
-      <w:proofErr w:type="spellStart"/>
-      <w:r>
-        <w:t>daug</w:t>
-      </w:r>
-      <w:proofErr w:type="spellEnd"/>
-      <w:r>
-        <w:t xml:space="preserve">, og jeg sliter med å lage den selv siden jeg ikke vet hvordan den egentlig er definert (står fortsatt fast her og dermed så får jeg ikke sjekket om jeg får riktig </w:t>
-      </w:r>
-      <w:proofErr w:type="spellStart"/>
-      <w:r>
-        <w:t>setup</w:t>
-      </w:r>
-      <w:proofErr w:type="spellEnd"/>
-      <w:r>
-        <w:t>)</w:t>
+        <w:t>Jeg finner ikke en tilsvarende daug, og jeg sliter med å lage den selv siden jeg ikke vet hvordan den egentlig er definert (står fortsatt fast her og dermed så får jeg ikke sjekket om jeg får riktig setup)</w:t>
       </w:r>
     </w:p>
     <w:p>
@@ -226,15 +69,7 @@
         </w:numPr>
       </w:pPr>
       <w:r>
-        <w:t xml:space="preserve">Hvordan lagre matriser og variabler globalt i </w:t>
-      </w:r>
-      <w:proofErr w:type="spellStart"/>
-      <w:r>
-        <w:t>python</w:t>
-      </w:r>
-      <w:proofErr w:type="spellEnd"/>
-      <w:r>
-        <w:t xml:space="preserve"> sånn at andre script kan benytte seg av dem??</w:t>
+        <w:t>Hvordan lagre matriser og variabler globalt i python sånn at andre script kan benytte seg av dem??</w:t>
       </w:r>
     </w:p>
     <w:p/>
@@ -245,15 +80,7 @@
     </w:p>
     <w:p>
       <w:r>
-        <w:t xml:space="preserve">Veldig </w:t>
-      </w:r>
-      <w:proofErr w:type="gramStart"/>
-      <w:r>
-        <w:t>merkelig</w:t>
-      </w:r>
-      <w:proofErr w:type="gramEnd"/>
-      <w:r>
-        <w:t xml:space="preserve"> men:</w:t>
+        <w:t>Veldig merkelig men:</w:t>
       </w:r>
     </w:p>
     <w:p>
@@ -265,31 +92,7 @@
         </w:numPr>
       </w:pPr>
       <w:r>
-        <w:t xml:space="preserve">Problemet ble oppdaget ved forsøk på å kjøre modell 2. I </w:t>
-      </w:r>
-      <w:proofErr w:type="spellStart"/>
-      <w:r>
-        <w:t>python</w:t>
-      </w:r>
-      <w:proofErr w:type="spellEnd"/>
-      <w:r>
-        <w:t xml:space="preserve"> programmet linje 108 var det negativt fortegn foran </w:t>
-      </w:r>
-      <w:proofErr w:type="spellStart"/>
-      <w:r>
-        <w:t>vAd</w:t>
-      </w:r>
-      <w:proofErr w:type="spellEnd"/>
-      <w:r>
-        <w:t xml:space="preserve">, som forårsaket flere feil. Nå er feilen rettet opp og gir riktig resultat for modell 2. MEN nå bruker </w:t>
-      </w:r>
-      <w:proofErr w:type="spellStart"/>
-      <w:r>
-        <w:t>python</w:t>
-      </w:r>
-      <w:proofErr w:type="spellEnd"/>
-      <w:r>
-        <w:t xml:space="preserve"> </w:t>
+        <w:t xml:space="preserve">Problemet ble oppdaget ved forsøk på å kjøre modell 2. I python programmet linje 108 var det negativt fortegn foran vAd, som forårsaket flere feil. Nå er feilen rettet opp og gir riktig resultat for modell 2. MEN nå bruker python </w:t>
       </w:r>
       <w:r>
         <w:t>unormalt lang tid</w:t>
@@ -310,15 +113,7 @@
         </w:numPr>
       </w:pPr>
       <w:r>
-        <w:t xml:space="preserve">Kan se ut til at programmet er </w:t>
-      </w:r>
-      <w:proofErr w:type="spellStart"/>
-      <w:r>
-        <w:t>stuck</w:t>
-      </w:r>
-      <w:proofErr w:type="spellEnd"/>
-      <w:r>
-        <w:t xml:space="preserve"> på linje </w:t>
+        <w:t xml:space="preserve">Kan se ut til at programmet er stuck på linje </w:t>
       </w:r>
       <w:r>
         <w:t>108. Utregninga av Qmat1i.</w:t>
@@ -343,23 +138,7 @@
         </w:numPr>
       </w:pPr>
       <w:r>
-        <w:t xml:space="preserve">Hvordan er det jeg egentlig måler tiden? CPU time/walltime? Husk at det må være samme tid i </w:t>
-      </w:r>
-      <w:proofErr w:type="spellStart"/>
-      <w:r>
-        <w:t>matlab</w:t>
-      </w:r>
-      <w:proofErr w:type="spellEnd"/>
-      <w:r>
-        <w:t xml:space="preserve"> og i </w:t>
-      </w:r>
-      <w:proofErr w:type="spellStart"/>
-      <w:r>
-        <w:t>python</w:t>
-      </w:r>
-      <w:proofErr w:type="spellEnd"/>
-      <w:r>
-        <w:t xml:space="preserve"> for mest grundig og verdig resultat</w:t>
+        <w:t>Hvordan er det jeg egentlig måler tiden? CPU time/walltime? Husk at det må være samme tid i matlab og i python for mest grundig og verdig resultat</w:t>
       </w:r>
     </w:p>
     <w:p>
@@ -371,34 +150,10 @@
         </w:numPr>
       </w:pPr>
       <w:r>
-        <w:t xml:space="preserve">Også: verdig å bruke et gjennomsnitt av et antall kjøringer før man plotter tiden i </w:t>
-      </w:r>
-      <w:proofErr w:type="spellStart"/>
-      <w:r>
-        <w:t>matlab</w:t>
-      </w:r>
-      <w:proofErr w:type="spellEnd"/>
-      <w:r>
-        <w:t>.. Det</w:t>
-      </w:r>
-      <w:r>
-        <w:t xml:space="preserve">te for å ta høyde for at kjøringene i </w:t>
-      </w:r>
-      <w:proofErr w:type="spellStart"/>
-      <w:r>
-        <w:t>matlab</w:t>
-      </w:r>
-      <w:proofErr w:type="spellEnd"/>
-      <w:r>
-        <w:t xml:space="preserve"> og </w:t>
-      </w:r>
-      <w:proofErr w:type="spellStart"/>
-      <w:r>
-        <w:t>python</w:t>
-      </w:r>
-      <w:proofErr w:type="spellEnd"/>
-      <w:r>
-        <w:t xml:space="preserve"> bruker ulik tid etter hver kjøring</w:t>
+        <w:t>Også: verdig å bruke et gjennomsnitt av et antall kjøringer før man plotter tiden i matlab.. Det</w:t>
+      </w:r>
+      <w:r>
+        <w:t>te for å ta høyde for at kjøringene i matlab og python bruker ulik tid etter hver kjøring</w:t>
       </w:r>
     </w:p>
     <w:p>
@@ -413,21 +168,8 @@
         <w:t xml:space="preserve">Også måle og regne ut gjennomsnitt for </w:t>
       </w:r>
       <w:r>
-        <w:t xml:space="preserve">på alle gangene loopen kjører i </w:t>
-      </w:r>
-      <w:proofErr w:type="spellStart"/>
-      <w:r>
-        <w:t>matlab</w:t>
-      </w:r>
-      <w:proofErr w:type="spellEnd"/>
-      <w:r>
-        <w:t xml:space="preserve"> og </w:t>
-      </w:r>
-      <w:proofErr w:type="spellStart"/>
-      <w:r>
-        <w:t>python</w:t>
-      </w:r>
-      <w:proofErr w:type="spellEnd"/>
+        <w:t>på alle gangene loopen kjører i matlab og python</w:t>
+      </w:r>
     </w:p>
     <w:p>
       <w:pPr>
@@ -450,15 +192,7 @@
         </w:numPr>
       </w:pPr>
       <w:r>
-        <w:t xml:space="preserve">Prøve å få til rett </w:t>
-      </w:r>
-      <w:proofErr w:type="spellStart"/>
-      <w:r>
-        <w:t>path</w:t>
-      </w:r>
-      <w:proofErr w:type="spellEnd"/>
-      <w:r>
-        <w:t xml:space="preserve"> sånn at jeg ikke må manuelt kopiere filer over i riktig mappe</w:t>
+        <w:t>Prøve å få til rett path sånn at jeg ikke må manuelt kopiere filer over i riktig mappe</w:t>
       </w:r>
     </w:p>
     <w:p>
@@ -477,16 +211,8 @@
         <w:rPr>
           <w:lang w:val="en-US"/>
         </w:rPr>
-        <w:t xml:space="preserve">asuring </w:t>
-      </w:r>
-      <w:proofErr w:type="spellStart"/>
-      <w:r>
-        <w:rPr>
-          <w:lang w:val="en-US"/>
-        </w:rPr>
-        <w:t>walltime</w:t>
-      </w:r>
-      <w:proofErr w:type="spellEnd"/>
+        <w:t>asuring walltime</w:t>
+      </w:r>
       <w:r>
         <w:rPr>
           <w:lang w:val="en-US"/>
@@ -530,15 +256,7 @@
         </w:numPr>
       </w:pPr>
       <w:r>
-        <w:t xml:space="preserve">Kan bruke </w:t>
-      </w:r>
-      <w:proofErr w:type="spellStart"/>
-      <w:r>
-        <w:t>cProfile</w:t>
-      </w:r>
-      <w:proofErr w:type="spellEnd"/>
-      <w:r>
-        <w:t xml:space="preserve"> for å se på kjøretider</w:t>
+        <w:t>Kan bruke cProfile for å se på kjøretider</w:t>
       </w:r>
     </w:p>
     <w:p>
@@ -563,18 +281,26 @@
         </w:numPr>
       </w:pPr>
       <w:r>
-        <w:t xml:space="preserve">Lese artikkelen om </w:t>
-      </w:r>
-      <w:proofErr w:type="spellStart"/>
-      <w:r>
-        <w:t>pitfalls</w:t>
-      </w:r>
-      <w:proofErr w:type="spellEnd"/>
-    </w:p>
-    <w:p>
-      <w:pPr>
-        <w:pStyle w:val="ListParagraph"/>
-      </w:pPr>
+        <w:t>Lese artikkelen om pitfalls</w:t>
+      </w:r>
+    </w:p>
+    <w:p>
+      <w:r>
+        <w:t>24.10.2022</w:t>
+      </w:r>
+    </w:p>
+    <w:p>
+      <w:r>
+        <w:t xml:space="preserve">Gjort en observasjon. Inne i while-loopen så teller jeg antall iterasjoner/ganger while-loopen kjører. I matlab og i python blir dEn forskjellig,  MEN likevel en del likheter. Kan være verdt å nevne i </w:t>
+      </w:r>
+      <w:r>
+        <w:t xml:space="preserve">diskusjonsdelen. </w:t>
+      </w:r>
+    </w:p>
+    <w:p>
+      <w:r>
+        <w:t>En annen obersvasjon gjort av debugging av Qmat problemet: hvis jeg bytter begge to til + gir det samme svar i python og matlab. Antar da at koden er riktig ellers men at python av en eller annen grunn burker lengre tid og ikke terminerer. Et alternativ kan være å prøve å kjøre på annen pc kanksje?</w:t>
+      </w:r>
     </w:p>
     <w:sectPr>
       <w:pgSz w:w="11906" w:h="16838"/>
@@ -608,6 +334,13 @@
       </w:r>
     </w:p>
   </w:endnote>
+  <w:endnote w:type="continuationNotice" w:id="1">
+    <w:p>
+      <w:pPr>
+        <w:spacing w:after="0" w:line="240" w:lineRule="auto"/>
+      </w:pPr>
+    </w:p>
+  </w:endnote>
 </w:endnotes>
 </file>
 
@@ -631,6 +364,13 @@
       <w:r>
         <w:continuationSeparator/>
       </w:r>
+    </w:p>
+  </w:footnote>
+  <w:footnote w:type="continuationNotice" w:id="1">
+    <w:p>
+      <w:pPr>
+        <w:spacing w:after="0" w:line="240" w:lineRule="auto"/>
+      </w:pPr>
     </w:p>
   </w:footnote>
 </w:footnotes>
@@ -1216,6 +956,54 @@
       <w:shd w:val="clear" w:color="auto" w:fill="E1DFDD"/>
     </w:rPr>
   </w:style>
+  <w:style w:type="paragraph" w:styleId="Header">
+    <w:name w:val="header"/>
+    <w:basedOn w:val="Normal"/>
+    <w:link w:val="HeaderChar"/>
+    <w:uiPriority w:val="99"/>
+    <w:semiHidden/>
+    <w:unhideWhenUsed/>
+    <w:rsid w:val="009E1BA2"/>
+    <w:pPr>
+      <w:tabs>
+        <w:tab w:val="center" w:pos="4513"/>
+        <w:tab w:val="right" w:pos="9026"/>
+      </w:tabs>
+      <w:spacing w:after="0" w:line="240" w:lineRule="auto"/>
+    </w:pPr>
+  </w:style>
+  <w:style w:type="character" w:customStyle="1" w:styleId="HeaderChar">
+    <w:name w:val="Header Char"/>
+    <w:basedOn w:val="DefaultParagraphFont"/>
+    <w:link w:val="Header"/>
+    <w:uiPriority w:val="99"/>
+    <w:semiHidden/>
+    <w:rsid w:val="009E1BA2"/>
+  </w:style>
+  <w:style w:type="paragraph" w:styleId="Footer">
+    <w:name w:val="footer"/>
+    <w:basedOn w:val="Normal"/>
+    <w:link w:val="FooterChar"/>
+    <w:uiPriority w:val="99"/>
+    <w:semiHidden/>
+    <w:unhideWhenUsed/>
+    <w:rsid w:val="009E1BA2"/>
+    <w:pPr>
+      <w:tabs>
+        <w:tab w:val="center" w:pos="4513"/>
+        <w:tab w:val="right" w:pos="9026"/>
+      </w:tabs>
+      <w:spacing w:after="0" w:line="240" w:lineRule="auto"/>
+    </w:pPr>
+  </w:style>
+  <w:style w:type="character" w:customStyle="1" w:styleId="FooterChar">
+    <w:name w:val="Footer Char"/>
+    <w:basedOn w:val="DefaultParagraphFont"/>
+    <w:link w:val="Footer"/>
+    <w:uiPriority w:val="99"/>
+    <w:semiHidden/>
+    <w:rsid w:val="009E1BA2"/>
+  </w:style>
 </w:styles>
 </file>
 
@@ -1515,12 +1303,6 @@
 </file>
 
 <file path=customXml/item1.xml><?xml version="1.0" encoding="utf-8"?>
-<p:properties xmlns:p="http://schemas.microsoft.com/office/2006/metadata/properties" xmlns:xsi="http://www.w3.org/2001/XMLSchema-instance" xmlns:pc="http://schemas.microsoft.com/office/infopath/2007/PartnerControls">
-  <documentManagement/>
-</p:properties>
-</file>
-
-<file path=customXml/item2.xml><?xml version="1.0" encoding="utf-8"?>
 <ct:contentTypeSchema xmlns:ct="http://schemas.microsoft.com/office/2006/metadata/contentType" xmlns:ma="http://schemas.microsoft.com/office/2006/metadata/properties/metaAttributes" ct:_="" ma:_="" ma:contentTypeName="Document" ma:contentTypeID="0x01010010572F65F984004483C6A65713572177" ma:contentTypeVersion="10" ma:contentTypeDescription="Create a new document." ma:contentTypeScope="" ma:versionID="a66957c62891cad5cfdd3dc137222ab9">
   <xsd:schema xmlns:xsd="http://www.w3.org/2001/XMLSchema" xmlns:xs="http://www.w3.org/2001/XMLSchema" xmlns:p="http://schemas.microsoft.com/office/2006/metadata/properties" xmlns:ns3="759ce134-0e84-4b31-a722-95a1e99bc1db" xmlns:ns4="62239369-9471-42de-9275-12080afb25fd" targetNamespace="http://schemas.microsoft.com/office/2006/metadata/properties" ma:root="true" ma:fieldsID="c20132787ac7d94b023e8e8a4f0ed5d5" ns3:_="" ns4:_="">
     <xsd:import namespace="759ce134-0e84-4b31-a722-95a1e99bc1db"/>
@@ -1723,6 +1505,12 @@
 </ct:contentTypeSchema>
 </file>
 
+<file path=customXml/item2.xml><?xml version="1.0" encoding="utf-8"?>
+<p:properties xmlns:p="http://schemas.microsoft.com/office/2006/metadata/properties" xmlns:xsi="http://www.w3.org/2001/XMLSchema-instance" xmlns:pc="http://schemas.microsoft.com/office/infopath/2007/PartnerControls">
+  <documentManagement/>
+</p:properties>
+</file>
+
 <file path=customXml/item3.xml><?xml version="1.0" encoding="utf-8"?>
 <?mso-contentType ?>
 <FormTemplates xmlns="http://schemas.microsoft.com/sharepoint/v3/contenttype/forms">
@@ -1733,15 +1521,6 @@
 </file>
 
 <file path=customXml/itemProps1.xml><?xml version="1.0" encoding="utf-8"?>
-<ds:datastoreItem xmlns:ds="http://schemas.openxmlformats.org/officeDocument/2006/customXml" ds:itemID="{4EC7003C-03EC-472E-A917-EC4E0E8221A4}">
-  <ds:schemaRefs>
-    <ds:schemaRef ds:uri="http://schemas.microsoft.com/office/2006/metadata/properties"/>
-    <ds:schemaRef ds:uri="http://schemas.microsoft.com/office/infopath/2007/PartnerControls"/>
-  </ds:schemaRefs>
-</ds:datastoreItem>
-</file>
-
-<file path=customXml/itemProps2.xml><?xml version="1.0" encoding="utf-8"?>
 <ds:datastoreItem xmlns:ds="http://schemas.openxmlformats.org/officeDocument/2006/customXml" ds:itemID="{F32EC40F-7990-4427-A873-538F8A887CFB}">
   <ds:schemaRefs>
     <ds:schemaRef ds:uri="http://schemas.microsoft.com/office/2006/metadata/contentType"/>
@@ -1760,6 +1539,15 @@
 </ds:datastoreItem>
 </file>
 
+<file path=customXml/itemProps2.xml><?xml version="1.0" encoding="utf-8"?>
+<ds:datastoreItem xmlns:ds="http://schemas.openxmlformats.org/officeDocument/2006/customXml" ds:itemID="{4EC7003C-03EC-472E-A917-EC4E0E8221A4}">
+  <ds:schemaRefs>
+    <ds:schemaRef ds:uri="http://schemas.microsoft.com/office/2006/metadata/properties"/>
+    <ds:schemaRef ds:uri="http://schemas.microsoft.com/office/infopath/2007/PartnerControls"/>
+  </ds:schemaRefs>
+</ds:datastoreItem>
+</file>
+
 <file path=customXml/itemProps3.xml><?xml version="1.0" encoding="utf-8"?>
 <ds:datastoreItem xmlns:ds="http://schemas.openxmlformats.org/officeDocument/2006/customXml" ds:itemID="{E440BDCB-2450-45C6-B83F-C53F2AA86974}">
   <ds:schemaRefs>

</xml_diff>